<commit_message>
Update Relazione Prova Finale.docx
</commit_message>
<xml_diff>
--- a/Relazione Prova Finale.docx
+++ b/Relazione Prova Finale.docx
@@ -4,179 +4,123 @@
   <w:body>
     <w:p>
       <w:pPr>
-        <w:spacing w:after="0"/>
+        <w:pStyle w:val="Titolo"/>
         <w:jc w:val="center"/>
-        <w:rPr>
-          <w:rFonts w:ascii="Old Standard TT" w:hAnsi="Old Standard TT"/>
-          <w:sz w:val="36"/>
-          <w:szCs w:val="36"/>
-        </w:rPr>
       </w:pPr>
       <w:r>
-        <w:rPr>
-          <w:rFonts w:ascii="Old Standard TT" w:hAnsi="Old Standard TT"/>
-          <w:sz w:val="36"/>
-          <w:szCs w:val="36"/>
-        </w:rPr>
         <w:t>Prova Finale (Progetto di Reti Logiche)</w:t>
       </w:r>
     </w:p>
     <w:p>
       <w:pPr>
-        <w:spacing w:after="0"/>
         <w:jc w:val="center"/>
         <w:rPr>
-          <w:rFonts w:ascii="Old Standard TT" w:hAnsi="Old Standard TT"/>
-          <w:sz w:val="28"/>
-          <w:szCs w:val="28"/>
+          <w:rFonts w:ascii="CMU Serif" w:hAnsi="CMU Serif" w:cs="CMU Serif"/>
         </w:rPr>
       </w:pPr>
     </w:p>
     <w:p>
       <w:pPr>
-        <w:spacing w:after="0"/>
+        <w:pStyle w:val="Sottotitolo"/>
         <w:jc w:val="center"/>
-        <w:rPr>
-          <w:rFonts w:ascii="Old Standard TT" w:hAnsi="Old Standard TT"/>
-          <w:sz w:val="28"/>
-          <w:szCs w:val="28"/>
-        </w:rPr>
       </w:pPr>
       <w:r>
-        <w:rPr>
-          <w:rFonts w:ascii="Old Standard TT" w:hAnsi="Old Standard TT"/>
-          <w:sz w:val="28"/>
-          <w:szCs w:val="28"/>
-        </w:rPr>
         <w:t>Prof. Gianluca Palermo – Anno 2019/2020</w:t>
       </w:r>
     </w:p>
     <w:p>
       <w:pPr>
-        <w:spacing w:after="0"/>
+        <w:pStyle w:val="Sottotitolo"/>
         <w:jc w:val="center"/>
-        <w:rPr>
-          <w:rFonts w:ascii="Old Standard TT" w:hAnsi="Old Standard TT"/>
-          <w:sz w:val="28"/>
-          <w:szCs w:val="28"/>
-        </w:rPr>
       </w:pPr>
     </w:p>
     <w:p>
       <w:pPr>
-        <w:spacing w:after="0"/>
+        <w:pStyle w:val="Sottotitolo"/>
         <w:jc w:val="center"/>
-        <w:rPr>
-          <w:rFonts w:ascii="Old Standard TT" w:hAnsi="Old Standard TT"/>
-          <w:sz w:val="28"/>
-          <w:szCs w:val="28"/>
-        </w:rPr>
       </w:pPr>
       <w:r>
-        <w:rPr>
-          <w:rFonts w:ascii="Old Standard TT" w:hAnsi="Old Standard TT"/>
-          <w:sz w:val="28"/>
-          <w:szCs w:val="28"/>
-        </w:rPr>
         <w:t>Michele Veroni (Codice Persona - Matricola)</w:t>
       </w:r>
     </w:p>
     <w:p>
       <w:pPr>
-        <w:spacing w:after="0"/>
+        <w:pStyle w:val="Sottotitolo"/>
         <w:jc w:val="center"/>
-        <w:rPr>
-          <w:rFonts w:ascii="Old Standard TT" w:hAnsi="Old Standard TT"/>
-          <w:sz w:val="28"/>
-          <w:szCs w:val="28"/>
-        </w:rPr>
       </w:pPr>
       <w:r>
-        <w:rPr>
-          <w:rFonts w:ascii="Old Standard TT" w:hAnsi="Old Standard TT"/>
-          <w:sz w:val="28"/>
-          <w:szCs w:val="28"/>
-        </w:rPr>
         <w:t>Lorenzo Zane (Codice Persona 10577011 - Matricola 890375)</w:t>
       </w:r>
     </w:p>
     <w:p>
       <w:pPr>
-        <w:spacing w:after="0"/>
-        <w:jc w:val="center"/>
-        <w:rPr>
-          <w:rFonts w:ascii="Old Standard TT" w:hAnsi="Old Standard TT"/>
+        <w:rPr>
+          <w:rFonts w:ascii="CMU Serif" w:hAnsi="CMU Serif" w:cs="CMU Serif"/>
         </w:rPr>
       </w:pPr>
     </w:p>
     <w:p>
       <w:pPr>
-        <w:spacing w:after="0"/>
-        <w:jc w:val="center"/>
-        <w:rPr>
-          <w:rFonts w:ascii="Old Standard TT" w:hAnsi="Old Standard TT"/>
+        <w:rPr>
+          <w:rFonts w:ascii="CMU Serif" w:hAnsi="CMU Serif" w:cs="CMU Serif"/>
         </w:rPr>
       </w:pPr>
     </w:p>
     <w:p>
       <w:pPr>
-        <w:spacing w:after="0"/>
-        <w:rPr>
-          <w:rFonts w:ascii="Old Standard TT" w:hAnsi="Old Standard TT"/>
+        <w:rPr>
+          <w:rFonts w:ascii="CMU Serif" w:hAnsi="CMU Serif" w:cs="CMU Serif"/>
         </w:rPr>
       </w:pPr>
       <w:r>
         <w:rPr>
-          <w:rFonts w:ascii="Old Standard TT" w:hAnsi="Old Standard TT"/>
+          <w:rFonts w:ascii="CMU Serif" w:hAnsi="CMU Serif" w:cs="CMU Serif"/>
         </w:rPr>
         <w:fldChar w:fldCharType="begin"/>
       </w:r>
       <w:r>
         <w:rPr>
-          <w:rFonts w:ascii="Old Standard TT" w:hAnsi="Old Standard TT"/>
+          <w:rFonts w:ascii="CMU Serif" w:hAnsi="CMU Serif" w:cs="CMU Serif"/>
         </w:rPr>
         <w:instrText xml:space="preserve"> INDEX \c "2" \z "1040" </w:instrText>
       </w:r>
       <w:r>
         <w:rPr>
-          <w:rFonts w:ascii="Old Standard TT" w:hAnsi="Old Standard TT"/>
+          <w:rFonts w:ascii="CMU Serif" w:hAnsi="CMU Serif" w:cs="CMU Serif"/>
         </w:rPr>
         <w:fldChar w:fldCharType="separate"/>
       </w:r>
       <w:r>
         <w:rPr>
-          <w:rFonts w:ascii="Old Standard TT" w:hAnsi="Old Standard TT"/>
-          <w:b/>
-          <w:bCs/>
+          <w:rFonts w:ascii="CMU Serif" w:hAnsi="CMU Serif" w:cs="CMU Serif"/>
           <w:noProof/>
         </w:rPr>
         <w:t>Non è stata trovata alcuna voce d'indice.</w:t>
       </w:r>
       <w:r>
         <w:rPr>
-          <w:rFonts w:ascii="Old Standard TT" w:hAnsi="Old Standard TT"/>
+          <w:rFonts w:ascii="CMU Serif" w:hAnsi="CMU Serif" w:cs="CMU Serif"/>
+          <w:noProof/>
         </w:rPr>
         <w:fldChar w:fldCharType="end"/>
       </w:r>
     </w:p>
     <w:p>
       <w:pPr>
-        <w:spacing w:after="0"/>
-        <w:rPr>
-          <w:rFonts w:ascii="Old Standard TT" w:hAnsi="Old Standard TT"/>
+        <w:rPr>
+          <w:rFonts w:ascii="CMU Serif" w:hAnsi="CMU Serif" w:cs="CMU Serif"/>
         </w:rPr>
       </w:pPr>
     </w:p>
     <w:p>
       <w:pPr>
-        <w:spacing w:after="0"/>
-        <w:rPr>
-          <w:rFonts w:ascii="Old Standard TT" w:hAnsi="Old Standard TT"/>
+        <w:rPr>
+          <w:rFonts w:ascii="CMU Serif" w:hAnsi="CMU Serif" w:cs="CMU Serif"/>
         </w:rPr>
       </w:pPr>
       <w:r>
         <w:rPr>
-          <w:rFonts w:ascii="Old Standard TT" w:hAnsi="Old Standard TT"/>
+          <w:rFonts w:ascii="CMU Serif" w:hAnsi="CMU Serif" w:cs="CMU Serif"/>
         </w:rPr>
         <w:br w:type="page"/>
       </w:r>
@@ -185,12 +129,12 @@
       <w:pPr>
         <w:pStyle w:val="Titolo1"/>
         <w:rPr>
-          <w:rFonts w:ascii="Old Standard TT" w:hAnsi="Old Standard TT"/>
+          <w:rFonts w:ascii="CMU Serif" w:hAnsi="CMU Serif" w:cs="CMU Serif"/>
         </w:rPr>
       </w:pPr>
       <w:r>
         <w:rPr>
-          <w:rFonts w:ascii="Old Standard TT" w:hAnsi="Old Standard TT"/>
+          <w:rFonts w:ascii="CMU Serif" w:hAnsi="CMU Serif" w:cs="CMU Serif"/>
         </w:rPr>
         <w:lastRenderedPageBreak/>
         <w:t>Introduzione</w:t>
@@ -198,22 +142,14 @@
     </w:p>
     <w:p>
       <w:pPr>
-        <w:spacing w:after="0"/>
-        <w:rPr>
-          <w:rFonts w:ascii="Old Standard TT" w:hAnsi="Old Standard TT"/>
-        </w:rPr>
-      </w:pPr>
-    </w:p>
-    <w:p>
-      <w:pPr>
         <w:pStyle w:val="Titolo2"/>
         <w:rPr>
-          <w:rFonts w:ascii="Old Standard TT" w:hAnsi="Old Standard TT"/>
+          <w:rFonts w:ascii="CMU Serif" w:hAnsi="CMU Serif" w:cs="CMU Serif"/>
         </w:rPr>
       </w:pPr>
       <w:r>
         <w:rPr>
-          <w:rFonts w:ascii="Old Standard TT" w:hAnsi="Old Standard TT"/>
+          <w:rFonts w:ascii="CMU Serif" w:hAnsi="CMU Serif" w:cs="CMU Serif"/>
         </w:rPr>
         <w:t>Scopo del progetto</w:t>
       </w:r>
@@ -221,7 +157,7 @@
     <w:p>
       <w:pPr>
         <w:rPr>
-          <w:rFonts w:ascii="Old Standard TT" w:hAnsi="Old Standard TT"/>
+          <w:rFonts w:ascii="CMU Serif" w:hAnsi="CMU Serif" w:cs="CMU Serif"/>
         </w:rPr>
       </w:pPr>
     </w:p>
@@ -233,6 +169,109 @@
     </w:sectPr>
   </w:body>
 </w:document>
+</file>
+
+<file path=word/numbering.xml><?xml version="1.0" encoding="utf-8"?>
+<w:numbering xmlns:wpc="http://schemas.microsoft.com/office/word/2010/wordprocessingCanvas" xmlns:cx="http://schemas.microsoft.com/office/drawing/2014/chartex" xmlns:cx1="http://schemas.microsoft.com/office/drawing/2015/9/8/chartex" xmlns:cx2="http://schemas.microsoft.com/office/drawing/2015/10/21/chartex" xmlns:cx3="http://schemas.microsoft.com/office/drawing/2016/5/9/chartex" xmlns:cx4="http://schemas.microsoft.com/office/drawing/2016/5/10/chartex" xmlns:cx5="http://schemas.microsoft.com/office/drawing/2016/5/11/chartex" xmlns:cx6="http://schemas.microsoft.com/office/drawing/2016/5/12/chartex" xmlns:cx7="http://schemas.microsoft.com/office/drawing/2016/5/13/chartex" xmlns:cx8="http://schemas.microsoft.com/office/drawing/2016/5/14/chartex" xmlns:mc="http://schemas.openxmlformats.org/markup-compatibility/2006" xmlns:aink="http://schemas.microsoft.com/office/drawing/2016/ink" xmlns:am3d="http://schemas.microsoft.com/office/drawing/2017/model3d" xmlns:o="urn:schemas-microsoft-com:office:office" xmlns:r="http://schemas.openxmlformats.org/officeDocument/2006/relationships" xmlns:m="http://schemas.openxmlformats.org/officeDocument/2006/math" xmlns:v="urn:schemas-microsoft-com:vml" xmlns:wp14="http://schemas.microsoft.com/office/word/2010/wordprocessingDrawing" xmlns:wp="http://schemas.openxmlformats.org/drawingml/2006/wordprocessingDrawing" xmlns:w10="urn:schemas-microsoft-com:office:word" xmlns:w="http://schemas.openxmlformats.org/wordprocessingml/2006/main" xmlns:w14="http://schemas.microsoft.com/office/word/2010/wordml" xmlns:w15="http://schemas.microsoft.com/office/word/2012/wordml" xmlns:w16cex="http://schemas.microsoft.com/office/word/2018/wordml/cex" xmlns:w16cid="http://schemas.microsoft.com/office/word/2016/wordml/cid" xmlns:w16="http://schemas.microsoft.com/office/word/2018/wordml" xmlns:w16se="http://schemas.microsoft.com/office/word/2015/wordml/symex" xmlns:wpg="http://schemas.microsoft.com/office/word/2010/wordprocessingGroup" xmlns:wpi="http://schemas.microsoft.com/office/word/2010/wordprocessingInk" xmlns:wne="http://schemas.microsoft.com/office/word/2006/wordml" xmlns:wps="http://schemas.microsoft.com/office/word/2010/wordprocessingShape" mc:Ignorable="w14 w15 w16se w16cid w16 w16cex wp14">
+  <w:abstractNum w:abstractNumId="0" w15:restartNumberingAfterBreak="0">
+    <w:nsid w:val="3EE526F6"/>
+    <w:multiLevelType w:val="multilevel"/>
+    <w:tmpl w:val="04100025"/>
+    <w:lvl w:ilvl="0">
+      <w:start w:val="1"/>
+      <w:numFmt w:val="decimal"/>
+      <w:pStyle w:val="Titolo1"/>
+      <w:lvlText w:val="%1"/>
+      <w:lvlJc w:val="left"/>
+      <w:pPr>
+        <w:ind w:left="432" w:hanging="432"/>
+      </w:pPr>
+    </w:lvl>
+    <w:lvl w:ilvl="1">
+      <w:start w:val="1"/>
+      <w:numFmt w:val="decimal"/>
+      <w:pStyle w:val="Titolo2"/>
+      <w:lvlText w:val="%1.%2"/>
+      <w:lvlJc w:val="left"/>
+      <w:pPr>
+        <w:ind w:left="576" w:hanging="576"/>
+      </w:pPr>
+    </w:lvl>
+    <w:lvl w:ilvl="2">
+      <w:start w:val="1"/>
+      <w:numFmt w:val="decimal"/>
+      <w:pStyle w:val="Titolo3"/>
+      <w:lvlText w:val="%1.%2.%3"/>
+      <w:lvlJc w:val="left"/>
+      <w:pPr>
+        <w:ind w:left="720" w:hanging="720"/>
+      </w:pPr>
+    </w:lvl>
+    <w:lvl w:ilvl="3">
+      <w:start w:val="1"/>
+      <w:numFmt w:val="decimal"/>
+      <w:pStyle w:val="Titolo4"/>
+      <w:lvlText w:val="%1.%2.%3.%4"/>
+      <w:lvlJc w:val="left"/>
+      <w:pPr>
+        <w:ind w:left="864" w:hanging="864"/>
+      </w:pPr>
+    </w:lvl>
+    <w:lvl w:ilvl="4">
+      <w:start w:val="1"/>
+      <w:numFmt w:val="decimal"/>
+      <w:pStyle w:val="Titolo5"/>
+      <w:lvlText w:val="%1.%2.%3.%4.%5"/>
+      <w:lvlJc w:val="left"/>
+      <w:pPr>
+        <w:ind w:left="1008" w:hanging="1008"/>
+      </w:pPr>
+    </w:lvl>
+    <w:lvl w:ilvl="5">
+      <w:start w:val="1"/>
+      <w:numFmt w:val="decimal"/>
+      <w:pStyle w:val="Titolo6"/>
+      <w:lvlText w:val="%1.%2.%3.%4.%5.%6"/>
+      <w:lvlJc w:val="left"/>
+      <w:pPr>
+        <w:ind w:left="1152" w:hanging="1152"/>
+      </w:pPr>
+    </w:lvl>
+    <w:lvl w:ilvl="6">
+      <w:start w:val="1"/>
+      <w:numFmt w:val="decimal"/>
+      <w:pStyle w:val="Titolo7"/>
+      <w:lvlText w:val="%1.%2.%3.%4.%5.%6.%7"/>
+      <w:lvlJc w:val="left"/>
+      <w:pPr>
+        <w:ind w:left="1296" w:hanging="1296"/>
+      </w:pPr>
+    </w:lvl>
+    <w:lvl w:ilvl="7">
+      <w:start w:val="1"/>
+      <w:numFmt w:val="decimal"/>
+      <w:pStyle w:val="Titolo8"/>
+      <w:lvlText w:val="%1.%2.%3.%4.%5.%6.%7.%8"/>
+      <w:lvlJc w:val="left"/>
+      <w:pPr>
+        <w:ind w:left="1440" w:hanging="1440"/>
+      </w:pPr>
+    </w:lvl>
+    <w:lvl w:ilvl="8">
+      <w:start w:val="1"/>
+      <w:numFmt w:val="decimal"/>
+      <w:pStyle w:val="Titolo9"/>
+      <w:lvlText w:val="%1.%2.%3.%4.%5.%6.%7.%8.%9"/>
+      <w:lvlJc w:val="left"/>
+      <w:pPr>
+        <w:ind w:left="1584" w:hanging="1584"/>
+      </w:pPr>
+    </w:lvl>
+  </w:abstractNum>
+  <w:num w:numId="1">
+    <w:abstractNumId w:val="0"/>
+  </w:num>
+</w:numbering>
 </file>
 
 <file path=word/styles.xml><?xml version="1.0" encoding="utf-8"?>
@@ -633,6 +672,12 @@
   <w:style w:type="paragraph" w:default="1" w:styleId="Normale">
     <w:name w:val="Normal"/>
     <w:qFormat/>
+    <w:rsid w:val="00D6715A"/>
+    <w:rPr>
+      <w:rFonts w:ascii="Old Standard TT" w:hAnsi="Old Standard TT" w:cs="Old Standard TT"/>
+      <w:sz w:val="24"/>
+      <w:szCs w:val="24"/>
+    </w:rPr>
   </w:style>
   <w:style w:type="paragraph" w:styleId="Titolo1">
     <w:name w:val="heading 1"/>
@@ -645,6 +690,9 @@
     <w:pPr>
       <w:keepNext/>
       <w:keepLines/>
+      <w:numPr>
+        <w:numId w:val="1"/>
+      </w:numPr>
       <w:spacing w:before="240" w:after="0"/>
       <w:outlineLvl w:val="0"/>
     </w:pPr>
@@ -666,6 +714,10 @@
     <w:pPr>
       <w:keepNext/>
       <w:keepLines/>
+      <w:numPr>
+        <w:ilvl w:val="1"/>
+        <w:numId w:val="1"/>
+      </w:numPr>
       <w:spacing w:before="40" w:after="0"/>
       <w:outlineLvl w:val="1"/>
     </w:pPr>
@@ -675,10 +727,194 @@
       <w:szCs w:val="28"/>
     </w:rPr>
   </w:style>
+  <w:style w:type="paragraph" w:styleId="Titolo3">
+    <w:name w:val="heading 3"/>
+    <w:basedOn w:val="Normale"/>
+    <w:next w:val="Normale"/>
+    <w:link w:val="Titolo3Carattere"/>
+    <w:uiPriority w:val="9"/>
+    <w:semiHidden/>
+    <w:unhideWhenUsed/>
+    <w:qFormat/>
+    <w:rsid w:val="00D6715A"/>
+    <w:pPr>
+      <w:keepNext/>
+      <w:keepLines/>
+      <w:numPr>
+        <w:ilvl w:val="2"/>
+        <w:numId w:val="1"/>
+      </w:numPr>
+      <w:spacing w:before="40" w:after="0"/>
+      <w:outlineLvl w:val="2"/>
+    </w:pPr>
+    <w:rPr>
+      <w:rFonts w:asciiTheme="majorHAnsi" w:eastAsiaTheme="majorEastAsia" w:hAnsiTheme="majorHAnsi" w:cstheme="majorBidi"/>
+      <w:color w:val="1F3763" w:themeColor="accent1" w:themeShade="7F"/>
+    </w:rPr>
+  </w:style>
+  <w:style w:type="paragraph" w:styleId="Titolo4">
+    <w:name w:val="heading 4"/>
+    <w:basedOn w:val="Normale"/>
+    <w:next w:val="Normale"/>
+    <w:link w:val="Titolo4Carattere"/>
+    <w:uiPriority w:val="9"/>
+    <w:semiHidden/>
+    <w:unhideWhenUsed/>
+    <w:qFormat/>
+    <w:rsid w:val="00D6715A"/>
+    <w:pPr>
+      <w:keepNext/>
+      <w:keepLines/>
+      <w:numPr>
+        <w:ilvl w:val="3"/>
+        <w:numId w:val="1"/>
+      </w:numPr>
+      <w:spacing w:before="40" w:after="0"/>
+      <w:outlineLvl w:val="3"/>
+    </w:pPr>
+    <w:rPr>
+      <w:rFonts w:asciiTheme="majorHAnsi" w:eastAsiaTheme="majorEastAsia" w:hAnsiTheme="majorHAnsi" w:cstheme="majorBidi"/>
+      <w:i/>
+      <w:iCs/>
+      <w:color w:val="2F5496" w:themeColor="accent1" w:themeShade="BF"/>
+    </w:rPr>
+  </w:style>
+  <w:style w:type="paragraph" w:styleId="Titolo5">
+    <w:name w:val="heading 5"/>
+    <w:basedOn w:val="Normale"/>
+    <w:next w:val="Normale"/>
+    <w:link w:val="Titolo5Carattere"/>
+    <w:uiPriority w:val="9"/>
+    <w:semiHidden/>
+    <w:unhideWhenUsed/>
+    <w:qFormat/>
+    <w:rsid w:val="00D6715A"/>
+    <w:pPr>
+      <w:keepNext/>
+      <w:keepLines/>
+      <w:numPr>
+        <w:ilvl w:val="4"/>
+        <w:numId w:val="1"/>
+      </w:numPr>
+      <w:spacing w:before="40" w:after="0"/>
+      <w:outlineLvl w:val="4"/>
+    </w:pPr>
+    <w:rPr>
+      <w:rFonts w:asciiTheme="majorHAnsi" w:eastAsiaTheme="majorEastAsia" w:hAnsiTheme="majorHAnsi" w:cstheme="majorBidi"/>
+      <w:color w:val="2F5496" w:themeColor="accent1" w:themeShade="BF"/>
+    </w:rPr>
+  </w:style>
+  <w:style w:type="paragraph" w:styleId="Titolo6">
+    <w:name w:val="heading 6"/>
+    <w:basedOn w:val="Normale"/>
+    <w:next w:val="Normale"/>
+    <w:link w:val="Titolo6Carattere"/>
+    <w:uiPriority w:val="9"/>
+    <w:semiHidden/>
+    <w:unhideWhenUsed/>
+    <w:qFormat/>
+    <w:rsid w:val="00D6715A"/>
+    <w:pPr>
+      <w:keepNext/>
+      <w:keepLines/>
+      <w:numPr>
+        <w:ilvl w:val="5"/>
+        <w:numId w:val="1"/>
+      </w:numPr>
+      <w:spacing w:before="40" w:after="0"/>
+      <w:outlineLvl w:val="5"/>
+    </w:pPr>
+    <w:rPr>
+      <w:rFonts w:asciiTheme="majorHAnsi" w:eastAsiaTheme="majorEastAsia" w:hAnsiTheme="majorHAnsi" w:cstheme="majorBidi"/>
+      <w:color w:val="1F3763" w:themeColor="accent1" w:themeShade="7F"/>
+    </w:rPr>
+  </w:style>
+  <w:style w:type="paragraph" w:styleId="Titolo7">
+    <w:name w:val="heading 7"/>
+    <w:basedOn w:val="Normale"/>
+    <w:next w:val="Normale"/>
+    <w:link w:val="Titolo7Carattere"/>
+    <w:uiPriority w:val="9"/>
+    <w:semiHidden/>
+    <w:unhideWhenUsed/>
+    <w:qFormat/>
+    <w:rsid w:val="00D6715A"/>
+    <w:pPr>
+      <w:keepNext/>
+      <w:keepLines/>
+      <w:numPr>
+        <w:ilvl w:val="6"/>
+        <w:numId w:val="1"/>
+      </w:numPr>
+      <w:spacing w:before="40" w:after="0"/>
+      <w:outlineLvl w:val="6"/>
+    </w:pPr>
+    <w:rPr>
+      <w:rFonts w:asciiTheme="majorHAnsi" w:eastAsiaTheme="majorEastAsia" w:hAnsiTheme="majorHAnsi" w:cstheme="majorBidi"/>
+      <w:i/>
+      <w:iCs/>
+      <w:color w:val="1F3763" w:themeColor="accent1" w:themeShade="7F"/>
+    </w:rPr>
+  </w:style>
+  <w:style w:type="paragraph" w:styleId="Titolo8">
+    <w:name w:val="heading 8"/>
+    <w:basedOn w:val="Normale"/>
+    <w:next w:val="Normale"/>
+    <w:link w:val="Titolo8Carattere"/>
+    <w:uiPriority w:val="9"/>
+    <w:semiHidden/>
+    <w:unhideWhenUsed/>
+    <w:qFormat/>
+    <w:rsid w:val="00D6715A"/>
+    <w:pPr>
+      <w:keepNext/>
+      <w:keepLines/>
+      <w:numPr>
+        <w:ilvl w:val="7"/>
+        <w:numId w:val="1"/>
+      </w:numPr>
+      <w:spacing w:before="40" w:after="0"/>
+      <w:outlineLvl w:val="7"/>
+    </w:pPr>
+    <w:rPr>
+      <w:rFonts w:asciiTheme="majorHAnsi" w:eastAsiaTheme="majorEastAsia" w:hAnsiTheme="majorHAnsi" w:cstheme="majorBidi"/>
+      <w:color w:val="272727" w:themeColor="text1" w:themeTint="D8"/>
+      <w:sz w:val="21"/>
+      <w:szCs w:val="21"/>
+    </w:rPr>
+  </w:style>
+  <w:style w:type="paragraph" w:styleId="Titolo9">
+    <w:name w:val="heading 9"/>
+    <w:basedOn w:val="Normale"/>
+    <w:next w:val="Normale"/>
+    <w:link w:val="Titolo9Carattere"/>
+    <w:uiPriority w:val="9"/>
+    <w:semiHidden/>
+    <w:unhideWhenUsed/>
+    <w:qFormat/>
+    <w:rsid w:val="00D6715A"/>
+    <w:pPr>
+      <w:keepNext/>
+      <w:keepLines/>
+      <w:numPr>
+        <w:ilvl w:val="8"/>
+        <w:numId w:val="1"/>
+      </w:numPr>
+      <w:spacing w:before="40" w:after="0"/>
+      <w:outlineLvl w:val="8"/>
+    </w:pPr>
+    <w:rPr>
+      <w:rFonts w:asciiTheme="majorHAnsi" w:eastAsiaTheme="majorEastAsia" w:hAnsiTheme="majorHAnsi" w:cstheme="majorBidi"/>
+      <w:i/>
+      <w:iCs/>
+      <w:color w:val="272727" w:themeColor="text1" w:themeTint="D8"/>
+      <w:sz w:val="21"/>
+      <w:szCs w:val="21"/>
+    </w:rPr>
+  </w:style>
   <w:style w:type="character" w:default="1" w:styleId="Carpredefinitoparagrafo">
     <w:name w:val="Default Paragraph Font"/>
     <w:uiPriority w:val="1"/>
-    <w:semiHidden/>
     <w:unhideWhenUsed/>
   </w:style>
   <w:style w:type="table" w:default="1" w:styleId="Tabellanormale">
@@ -721,17 +957,17 @@
     <w:link w:val="TitoloCarattere"/>
     <w:uiPriority w:val="10"/>
     <w:qFormat/>
-    <w:rsid w:val="007C7C99"/>
+    <w:rsid w:val="005E48CD"/>
     <w:pPr>
       <w:spacing w:after="0" w:line="240" w:lineRule="auto"/>
       <w:contextualSpacing/>
     </w:pPr>
     <w:rPr>
-      <w:rFonts w:asciiTheme="majorHAnsi" w:eastAsiaTheme="majorEastAsia" w:hAnsiTheme="majorHAnsi" w:cstheme="majorBidi"/>
+      <w:rFonts w:ascii="CMU Serif" w:eastAsiaTheme="majorEastAsia" w:hAnsi="CMU Serif" w:cs="CMU Serif"/>
       <w:spacing w:val="-10"/>
       <w:kern w:val="28"/>
-      <w:sz w:val="56"/>
-      <w:szCs w:val="56"/>
+      <w:sz w:val="40"/>
+      <w:szCs w:val="40"/>
     </w:rPr>
   </w:style>
   <w:style w:type="character" w:customStyle="1" w:styleId="TitoloCarattere">
@@ -739,13 +975,13 @@
     <w:basedOn w:val="Carpredefinitoparagrafo"/>
     <w:link w:val="Titolo"/>
     <w:uiPriority w:val="10"/>
-    <w:rsid w:val="007C7C99"/>
-    <w:rPr>
-      <w:rFonts w:asciiTheme="majorHAnsi" w:eastAsiaTheme="majorEastAsia" w:hAnsiTheme="majorHAnsi" w:cstheme="majorBidi"/>
+    <w:rsid w:val="005E48CD"/>
+    <w:rPr>
+      <w:rFonts w:ascii="CMU Serif" w:eastAsiaTheme="majorEastAsia" w:hAnsi="CMU Serif" w:cs="CMU Serif"/>
       <w:spacing w:val="-10"/>
       <w:kern w:val="28"/>
-      <w:sz w:val="56"/>
-      <w:szCs w:val="56"/>
+      <w:sz w:val="40"/>
+      <w:szCs w:val="40"/>
     </w:rPr>
   </w:style>
   <w:style w:type="character" w:customStyle="1" w:styleId="Titolo2Carattere">
@@ -758,6 +994,137 @@
       <w:rFonts w:ascii="Old Standard" w:eastAsiaTheme="majorEastAsia" w:hAnsi="Old Standard" w:cstheme="majorBidi"/>
       <w:sz w:val="28"/>
       <w:szCs w:val="28"/>
+    </w:rPr>
+  </w:style>
+  <w:style w:type="paragraph" w:styleId="Paragrafoelenco">
+    <w:name w:val="List Paragraph"/>
+    <w:basedOn w:val="Normale"/>
+    <w:uiPriority w:val="34"/>
+    <w:qFormat/>
+    <w:rsid w:val="00D6715A"/>
+    <w:pPr>
+      <w:ind w:left="720"/>
+      <w:contextualSpacing/>
+    </w:pPr>
+  </w:style>
+  <w:style w:type="character" w:customStyle="1" w:styleId="Titolo3Carattere">
+    <w:name w:val="Titolo 3 Carattere"/>
+    <w:basedOn w:val="Carpredefinitoparagrafo"/>
+    <w:link w:val="Titolo3"/>
+    <w:uiPriority w:val="9"/>
+    <w:semiHidden/>
+    <w:rsid w:val="00D6715A"/>
+    <w:rPr>
+      <w:rFonts w:asciiTheme="majorHAnsi" w:eastAsiaTheme="majorEastAsia" w:hAnsiTheme="majorHAnsi" w:cstheme="majorBidi"/>
+      <w:color w:val="1F3763" w:themeColor="accent1" w:themeShade="7F"/>
+      <w:sz w:val="24"/>
+      <w:szCs w:val="24"/>
+    </w:rPr>
+  </w:style>
+  <w:style w:type="character" w:customStyle="1" w:styleId="Titolo4Carattere">
+    <w:name w:val="Titolo 4 Carattere"/>
+    <w:basedOn w:val="Carpredefinitoparagrafo"/>
+    <w:link w:val="Titolo4"/>
+    <w:uiPriority w:val="9"/>
+    <w:semiHidden/>
+    <w:rsid w:val="00D6715A"/>
+    <w:rPr>
+      <w:rFonts w:asciiTheme="majorHAnsi" w:eastAsiaTheme="majorEastAsia" w:hAnsiTheme="majorHAnsi" w:cstheme="majorBidi"/>
+      <w:i/>
+      <w:iCs/>
+      <w:color w:val="2F5496" w:themeColor="accent1" w:themeShade="BF"/>
+    </w:rPr>
+  </w:style>
+  <w:style w:type="character" w:customStyle="1" w:styleId="Titolo5Carattere">
+    <w:name w:val="Titolo 5 Carattere"/>
+    <w:basedOn w:val="Carpredefinitoparagrafo"/>
+    <w:link w:val="Titolo5"/>
+    <w:uiPriority w:val="9"/>
+    <w:semiHidden/>
+    <w:rsid w:val="00D6715A"/>
+    <w:rPr>
+      <w:rFonts w:asciiTheme="majorHAnsi" w:eastAsiaTheme="majorEastAsia" w:hAnsiTheme="majorHAnsi" w:cstheme="majorBidi"/>
+      <w:color w:val="2F5496" w:themeColor="accent1" w:themeShade="BF"/>
+    </w:rPr>
+  </w:style>
+  <w:style w:type="character" w:customStyle="1" w:styleId="Titolo6Carattere">
+    <w:name w:val="Titolo 6 Carattere"/>
+    <w:basedOn w:val="Carpredefinitoparagrafo"/>
+    <w:link w:val="Titolo6"/>
+    <w:uiPriority w:val="9"/>
+    <w:semiHidden/>
+    <w:rsid w:val="00D6715A"/>
+    <w:rPr>
+      <w:rFonts w:asciiTheme="majorHAnsi" w:eastAsiaTheme="majorEastAsia" w:hAnsiTheme="majorHAnsi" w:cstheme="majorBidi"/>
+      <w:color w:val="1F3763" w:themeColor="accent1" w:themeShade="7F"/>
+    </w:rPr>
+  </w:style>
+  <w:style w:type="character" w:customStyle="1" w:styleId="Titolo7Carattere">
+    <w:name w:val="Titolo 7 Carattere"/>
+    <w:basedOn w:val="Carpredefinitoparagrafo"/>
+    <w:link w:val="Titolo7"/>
+    <w:uiPriority w:val="9"/>
+    <w:semiHidden/>
+    <w:rsid w:val="00D6715A"/>
+    <w:rPr>
+      <w:rFonts w:asciiTheme="majorHAnsi" w:eastAsiaTheme="majorEastAsia" w:hAnsiTheme="majorHAnsi" w:cstheme="majorBidi"/>
+      <w:i/>
+      <w:iCs/>
+      <w:color w:val="1F3763" w:themeColor="accent1" w:themeShade="7F"/>
+    </w:rPr>
+  </w:style>
+  <w:style w:type="character" w:customStyle="1" w:styleId="Titolo8Carattere">
+    <w:name w:val="Titolo 8 Carattere"/>
+    <w:basedOn w:val="Carpredefinitoparagrafo"/>
+    <w:link w:val="Titolo8"/>
+    <w:uiPriority w:val="9"/>
+    <w:semiHidden/>
+    <w:rsid w:val="00D6715A"/>
+    <w:rPr>
+      <w:rFonts w:asciiTheme="majorHAnsi" w:eastAsiaTheme="majorEastAsia" w:hAnsiTheme="majorHAnsi" w:cstheme="majorBidi"/>
+      <w:color w:val="272727" w:themeColor="text1" w:themeTint="D8"/>
+      <w:sz w:val="21"/>
+      <w:szCs w:val="21"/>
+    </w:rPr>
+  </w:style>
+  <w:style w:type="character" w:customStyle="1" w:styleId="Titolo9Carattere">
+    <w:name w:val="Titolo 9 Carattere"/>
+    <w:basedOn w:val="Carpredefinitoparagrafo"/>
+    <w:link w:val="Titolo9"/>
+    <w:uiPriority w:val="9"/>
+    <w:semiHidden/>
+    <w:rsid w:val="00D6715A"/>
+    <w:rPr>
+      <w:rFonts w:asciiTheme="majorHAnsi" w:eastAsiaTheme="majorEastAsia" w:hAnsiTheme="majorHAnsi" w:cstheme="majorBidi"/>
+      <w:i/>
+      <w:iCs/>
+      <w:color w:val="272727" w:themeColor="text1" w:themeTint="D8"/>
+      <w:sz w:val="21"/>
+      <w:szCs w:val="21"/>
+    </w:rPr>
+  </w:style>
+  <w:style w:type="paragraph" w:styleId="Sottotitolo">
+    <w:name w:val="Subtitle"/>
+    <w:basedOn w:val="Normale"/>
+    <w:next w:val="Normale"/>
+    <w:link w:val="SottotitoloCarattere"/>
+    <w:uiPriority w:val="11"/>
+    <w:qFormat/>
+    <w:rsid w:val="005E48CD"/>
+    <w:rPr>
+      <w:rFonts w:ascii="CMU Serif" w:hAnsi="CMU Serif" w:cs="CMU Serif"/>
+    </w:rPr>
+  </w:style>
+  <w:style w:type="character" w:customStyle="1" w:styleId="SottotitoloCarattere">
+    <w:name w:val="Sottotitolo Carattere"/>
+    <w:basedOn w:val="Carpredefinitoparagrafo"/>
+    <w:link w:val="Sottotitolo"/>
+    <w:uiPriority w:val="11"/>
+    <w:rsid w:val="005E48CD"/>
+    <w:rPr>
+      <w:rFonts w:ascii="CMU Serif" w:hAnsi="CMU Serif" w:cs="CMU Serif"/>
+      <w:sz w:val="24"/>
+      <w:szCs w:val="24"/>
     </w:rPr>
   </w:style>
 </w:styles>

</xml_diff>